<commit_message>
actualización de la documentación del juego
</commit_message>
<xml_diff>
--- a/documentacion/Documento_de_diseno_de_UNO.docx
+++ b/documentacion/Documento_de_diseno_de_UNO.docx
@@ -109,6 +109,7 @@
                                           <w:szCs w:val="84"/>
                                         </w:rPr>
                                       </w:pPr>
+                                      <w:proofErr w:type="spellStart"/>
                                       <w:r>
                                         <w:rPr>
                                           <w:rFonts w:asciiTheme="majorHAnsi" w:eastAsiaTheme="majorEastAsia" w:hAnsiTheme="majorHAnsi" w:cstheme="majorBidi"/>
@@ -116,7 +117,57 @@
                                           <w:sz w:val="84"/>
                                           <w:szCs w:val="84"/>
                                         </w:rPr>
-                                        <w:t>Game Design Document (Juego UNO)</w:t>
+                                        <w:t>Game</w:t>
+                                      </w:r>
+                                      <w:proofErr w:type="spellEnd"/>
+                                      <w:r>
+                                        <w:rPr>
+                                          <w:rFonts w:asciiTheme="majorHAnsi" w:eastAsiaTheme="majorEastAsia" w:hAnsiTheme="majorHAnsi" w:cstheme="majorBidi"/>
+                                          <w:color w:val="FFFFFF" w:themeColor="background1"/>
+                                          <w:sz w:val="84"/>
+                                          <w:szCs w:val="84"/>
+                                        </w:rPr>
+                                        <w:t xml:space="preserve"> </w:t>
+                                      </w:r>
+                                      <w:proofErr w:type="spellStart"/>
+                                      <w:r>
+                                        <w:rPr>
+                                          <w:rFonts w:asciiTheme="majorHAnsi" w:eastAsiaTheme="majorEastAsia" w:hAnsiTheme="majorHAnsi" w:cstheme="majorBidi"/>
+                                          <w:color w:val="FFFFFF" w:themeColor="background1"/>
+                                          <w:sz w:val="84"/>
+                                          <w:szCs w:val="84"/>
+                                        </w:rPr>
+                                        <w:t>Design</w:t>
+                                      </w:r>
+                                      <w:proofErr w:type="spellEnd"/>
+                                      <w:r>
+                                        <w:rPr>
+                                          <w:rFonts w:asciiTheme="majorHAnsi" w:eastAsiaTheme="majorEastAsia" w:hAnsiTheme="majorHAnsi" w:cstheme="majorBidi"/>
+                                          <w:color w:val="FFFFFF" w:themeColor="background1"/>
+                                          <w:sz w:val="84"/>
+                                          <w:szCs w:val="84"/>
+                                        </w:rPr>
+                                        <w:t xml:space="preserve"> </w:t>
+                                      </w:r>
+                                      <w:proofErr w:type="spellStart"/>
+                                      <w:r>
+                                        <w:rPr>
+                                          <w:rFonts w:asciiTheme="majorHAnsi" w:eastAsiaTheme="majorEastAsia" w:hAnsiTheme="majorHAnsi" w:cstheme="majorBidi"/>
+                                          <w:color w:val="FFFFFF" w:themeColor="background1"/>
+                                          <w:sz w:val="84"/>
+                                          <w:szCs w:val="84"/>
+                                        </w:rPr>
+                                        <w:t>Document</w:t>
+                                      </w:r>
+                                      <w:proofErr w:type="spellEnd"/>
+                                      <w:r>
+                                        <w:rPr>
+                                          <w:rFonts w:asciiTheme="majorHAnsi" w:eastAsiaTheme="majorEastAsia" w:hAnsiTheme="majorHAnsi" w:cstheme="majorBidi"/>
+                                          <w:color w:val="FFFFFF" w:themeColor="background1"/>
+                                          <w:sz w:val="84"/>
+                                          <w:szCs w:val="84"/>
+                                        </w:rPr>
+                                        <w:t xml:space="preserve"> (Juego UNO)</w:t>
                                       </w:r>
                                     </w:p>
                                   </w:sdtContent>
@@ -2630,15 +2681,35 @@
         </w:rPr>
       </w:pPr>
       <w:bookmarkStart w:id="5" w:name="_Toc52990067"/>
+      <w:proofErr w:type="gramStart"/>
       <w:r>
         <w:rPr>
           <w:b/>
           <w:bCs/>
           <w:color w:val="auto"/>
         </w:rPr>
-        <w:t>Look and feel</w:t>
+        <w:t>Look</w:t>
+      </w:r>
+      <w:proofErr w:type="gramEnd"/>
+      <w:r>
+        <w:rPr>
+          <w:b/>
+          <w:bCs/>
+          <w:color w:val="auto"/>
+        </w:rPr>
+        <w:t xml:space="preserve"> and </w:t>
+      </w:r>
+      <w:proofErr w:type="spellStart"/>
+      <w:r>
+        <w:rPr>
+          <w:b/>
+          <w:bCs/>
+          <w:color w:val="auto"/>
+        </w:rPr>
+        <w:t>feel</w:t>
       </w:r>
       <w:bookmarkEnd w:id="5"/>
+      <w:proofErr w:type="spellEnd"/>
     </w:p>
     <w:p>
       <w:pPr>
@@ -3013,7 +3084,16 @@
           <w:sz w:val="24"/>
           <w:szCs w:val="24"/>
         </w:rPr>
-        <w:t>Elección de pasar turno</w:t>
+        <w:t xml:space="preserve">Elección de pasar </w:t>
+      </w:r>
+      <w:proofErr w:type="spellStart"/>
+      <w:r>
+        <w:rPr>
+          <w:rFonts w:ascii="Arial" w:hAnsi="Arial" w:cs="Arial"/>
+          <w:sz w:val="24"/>
+          <w:szCs w:val="24"/>
+        </w:rPr>
+        <w:t>turno</w:t>
       </w:r>
       <w:r>
         <w:rPr>
@@ -3023,6 +3103,7 @@
         </w:rPr>
         <w:t>G</w:t>
       </w:r>
+      <w:proofErr w:type="spellEnd"/>
     </w:p>
     <w:p>
       <w:pPr>
@@ -3038,13 +3119,23 @@
           <w:szCs w:val="24"/>
         </w:rPr>
       </w:pPr>
-      <w:r>
-        <w:rPr>
-          <w:rFonts w:ascii="Arial" w:hAnsi="Arial" w:cs="Arial"/>
-          <w:sz w:val="24"/>
-          <w:szCs w:val="24"/>
-        </w:rPr>
-        <w:t>Notificar que queda una carta</w:t>
+      <w:proofErr w:type="gramStart"/>
+      <w:r>
+        <w:rPr>
+          <w:rFonts w:ascii="Arial" w:hAnsi="Arial" w:cs="Arial"/>
+          <w:sz w:val="24"/>
+          <w:szCs w:val="24"/>
+        </w:rPr>
+        <w:t>Notificar</w:t>
+      </w:r>
+      <w:proofErr w:type="gramEnd"/>
+      <w:r>
+        <w:rPr>
+          <w:rFonts w:ascii="Arial" w:hAnsi="Arial" w:cs="Arial"/>
+          <w:sz w:val="24"/>
+          <w:szCs w:val="24"/>
+        </w:rPr>
+        <w:t xml:space="preserve"> que queda una carta</w:t>
       </w:r>
     </w:p>
     <w:p>
@@ -3279,6 +3370,7 @@
         </w:rPr>
       </w:pPr>
       <w:bookmarkStart w:id="14" w:name="_Toc52990076"/>
+      <w:proofErr w:type="spellStart"/>
       <w:r>
         <w:rPr>
           <w:b/>
@@ -3288,6 +3380,7 @@
         <w:lastRenderedPageBreak/>
         <w:t>Re-jugabilidad</w:t>
       </w:r>
+      <w:proofErr w:type="spellEnd"/>
       <w:r>
         <w:rPr>
           <w:b/>
@@ -3477,7 +3570,25 @@
           <w:sz w:val="24"/>
           <w:szCs w:val="24"/>
         </w:rPr>
-        <w:t xml:space="preserve">El jugador controlará el juego y interactuara con un mouse, con esto se podrán seleccionar que cartas desea </w:t>
+        <w:t xml:space="preserve">El jugador controlará el juego </w:t>
+      </w:r>
+      <w:proofErr w:type="spellStart"/>
+      <w:r>
+        <w:rPr>
+          <w:rFonts w:ascii="Arial" w:hAnsi="Arial" w:cs="Arial"/>
+          <w:sz w:val="24"/>
+          <w:szCs w:val="24"/>
+        </w:rPr>
+        <w:t>y</w:t>
+      </w:r>
+      <w:proofErr w:type="spellEnd"/>
+      <w:r>
+        <w:rPr>
+          <w:rFonts w:ascii="Arial" w:hAnsi="Arial" w:cs="Arial"/>
+          <w:sz w:val="24"/>
+          <w:szCs w:val="24"/>
+        </w:rPr>
+        <w:t xml:space="preserve"> interactuara con un mouse, con esto se podrán seleccionar que cartas desea </w:t>
       </w:r>
       <w:r>
         <w:rPr>
@@ -3531,7 +3642,25 @@
           <w:sz w:val="24"/>
           <w:szCs w:val="24"/>
         </w:rPr>
-        <w:t xml:space="preserve">Para los Assets del videojuego se estarán utilizando </w:t>
+        <w:t xml:space="preserve">Para los </w:t>
+      </w:r>
+      <w:proofErr w:type="spellStart"/>
+      <w:r>
+        <w:rPr>
+          <w:rFonts w:ascii="Arial" w:hAnsi="Arial" w:cs="Arial"/>
+          <w:sz w:val="24"/>
+          <w:szCs w:val="24"/>
+        </w:rPr>
+        <w:t>Assets</w:t>
+      </w:r>
+      <w:proofErr w:type="spellEnd"/>
+      <w:r>
+        <w:rPr>
+          <w:rFonts w:ascii="Arial" w:hAnsi="Arial" w:cs="Arial"/>
+          <w:sz w:val="24"/>
+          <w:szCs w:val="24"/>
+        </w:rPr>
+        <w:t xml:space="preserve"> del videojuego se estarán utilizando </w:t>
       </w:r>
       <w:r>
         <w:rPr>
@@ -3699,7 +3828,23 @@
           <w:sz w:val="24"/>
           <w:szCs w:val="24"/>
         </w:rPr>
-        <w:t>El juego esta pensado para ser de bajos requisitos por lo que el hardware que se necesita para ejecutar el juego es:</w:t>
+        <w:t xml:space="preserve">El juego </w:t>
+      </w:r>
+      <w:r>
+        <w:rPr>
+          <w:rFonts w:ascii="Arial" w:hAnsi="Arial" w:cs="Arial"/>
+          <w:sz w:val="24"/>
+          <w:szCs w:val="24"/>
+        </w:rPr>
+        <w:t>está</w:t>
+      </w:r>
+      <w:r>
+        <w:rPr>
+          <w:rFonts w:ascii="Arial" w:hAnsi="Arial" w:cs="Arial"/>
+          <w:sz w:val="24"/>
+          <w:szCs w:val="24"/>
+        </w:rPr>
+        <w:t xml:space="preserve"> pensado para ser de bajos requisitos por lo que el hardware que se necesita para ejecutar el juego es:</w:t>
       </w:r>
     </w:p>
     <w:p>
@@ -3898,7 +4043,25 @@
           <w:sz w:val="24"/>
           <w:szCs w:val="24"/>
         </w:rPr>
-        <w:t xml:space="preserve"> placeholders, de esta manera se </w:t>
+        <w:t xml:space="preserve"> </w:t>
+      </w:r>
+      <w:proofErr w:type="spellStart"/>
+      <w:r>
+        <w:rPr>
+          <w:rFonts w:ascii="Arial" w:hAnsi="Arial" w:cs="Arial"/>
+          <w:sz w:val="24"/>
+          <w:szCs w:val="24"/>
+        </w:rPr>
+        <w:t>placeholders</w:t>
+      </w:r>
+      <w:proofErr w:type="spellEnd"/>
+      <w:r>
+        <w:rPr>
+          <w:rFonts w:ascii="Arial" w:hAnsi="Arial" w:cs="Arial"/>
+          <w:sz w:val="24"/>
+          <w:szCs w:val="24"/>
+        </w:rPr>
+        <w:t xml:space="preserve">, de esta manera se </w:t>
       </w:r>
       <w:r>
         <w:rPr>
@@ -3922,7 +4085,23 @@
           <w:sz w:val="24"/>
           <w:szCs w:val="24"/>
         </w:rPr>
-        <w:t>existir un espacio de tiempo se comenzaron a crear elementos propios que serán incluidos en la versión final, dándole al juego una identidad visual mas personal.</w:t>
+        <w:t xml:space="preserve">existir un espacio de tiempo se comenzaron a crear elementos propios que serán incluidos en la versión final, dándole al juego una identidad visual </w:t>
+      </w:r>
+      <w:r>
+        <w:rPr>
+          <w:rFonts w:ascii="Arial" w:hAnsi="Arial" w:cs="Arial"/>
+          <w:sz w:val="24"/>
+          <w:szCs w:val="24"/>
+        </w:rPr>
+        <w:t>más</w:t>
+      </w:r>
+      <w:r>
+        <w:rPr>
+          <w:rFonts w:ascii="Arial" w:hAnsi="Arial" w:cs="Arial"/>
+          <w:sz w:val="24"/>
+          <w:szCs w:val="24"/>
+        </w:rPr>
+        <w:t xml:space="preserve"> personal.</w:t>
       </w:r>
     </w:p>
     <w:sectPr>

</xml_diff>